<commit_message>
added explore function unfinished
</commit_message>
<xml_diff>
--- a/Vorgaben/Convoluted Kernel Maze.docx
+++ b/Vorgaben/Convoluted Kernel Maze.docx
@@ -14109,19 +14109,6 @@
         </w:rPr>
         <w:t xml:space="preserve">20. </w:t>
       </w:r>
-      <w:r>
-        <w:rPr>
-          <w:rStyle w:val="Fcntasknumber"/>
-          <w:rFonts w:cs="Segoe UI" w:ascii="Segoe UI" w:hAnsi="Segoe UI"/>
-          <w:b w:val="false"/>
-          <w:bCs w:val="false"/>
-          <w:color w:val="CE181E"/>
-          <w:sz w:val="27"/>
-          <w:szCs w:val="27"/>
-          <w:lang w:val="fr-CH"/>
-        </w:rPr>
-        <w:t>AM HERE NOW !</w:t>
-      </w:r>
     </w:p>
     <w:p>
       <w:pPr>
@@ -15853,12 +15840,7 @@
     <w:p>
       <w:pPr>
         <w:pStyle w:val="Normal"/>
-        <w:rPr>
-          <w:rFonts w:ascii="Segoe UI" w:hAnsi="Segoe UI" w:cs="Segoe UI"/>
-          <w:color w:val="484848"/>
-          <w:sz w:val="27"/>
-          <w:szCs w:val="27"/>
-        </w:rPr>
+        <w:rPr/>
       </w:pPr>
       <w:r>
         <w:rPr>
@@ -15870,7 +15852,20 @@
           <w:sz w:val="27"/>
           <w:szCs w:val="27"/>
         </w:rPr>
-        <w:t>25.</w:t>
+        <w:t xml:space="preserve">25. </w:t>
+      </w:r>
+      <w:r>
+        <w:rPr>
+          <w:rStyle w:val="Fcntasknumber"/>
+          <w:rFonts w:cs="Segoe UI" w:ascii="Segoe UI" w:hAnsi="Segoe UI"/>
+          <w:b w:val="false"/>
+          <w:bCs w:val="false"/>
+          <w:color w:val="CE181E"/>
+          <w:sz w:val="27"/>
+          <w:szCs w:val="27"/>
+          <w:lang w:val="fr-CH"/>
+        </w:rPr>
+        <w:t>AM HERE NOW !</w:t>
       </w:r>
     </w:p>
     <w:p>
@@ -22904,6 +22899,222 @@
       <w:sz w:val="20"/>
     </w:rPr>
   </w:style>
+  <w:style w:type="character" w:styleId="ListLabel73">
+    <w:name w:val="ListLabel 73"/>
+    <w:qFormat/>
+    <w:rPr>
+      <w:rFonts w:ascii="Segoe UI" w:hAnsi="Segoe UI" w:cs="Symbol"/>
+      <w:sz w:val="27"/>
+    </w:rPr>
+  </w:style>
+  <w:style w:type="character" w:styleId="ListLabel74">
+    <w:name w:val="ListLabel 74"/>
+    <w:qFormat/>
+    <w:rPr>
+      <w:rFonts w:cs="Courier New"/>
+      <w:sz w:val="20"/>
+    </w:rPr>
+  </w:style>
+  <w:style w:type="character" w:styleId="ListLabel75">
+    <w:name w:val="ListLabel 75"/>
+    <w:qFormat/>
+    <w:rPr>
+      <w:rFonts w:cs="Wingdings"/>
+      <w:sz w:val="20"/>
+    </w:rPr>
+  </w:style>
+  <w:style w:type="character" w:styleId="ListLabel76">
+    <w:name w:val="ListLabel 76"/>
+    <w:qFormat/>
+    <w:rPr>
+      <w:rFonts w:cs="Wingdings"/>
+      <w:sz w:val="20"/>
+    </w:rPr>
+  </w:style>
+  <w:style w:type="character" w:styleId="ListLabel77">
+    <w:name w:val="ListLabel 77"/>
+    <w:qFormat/>
+    <w:rPr>
+      <w:rFonts w:cs="Wingdings"/>
+      <w:sz w:val="20"/>
+    </w:rPr>
+  </w:style>
+  <w:style w:type="character" w:styleId="ListLabel78">
+    <w:name w:val="ListLabel 78"/>
+    <w:qFormat/>
+    <w:rPr>
+      <w:rFonts w:cs="Wingdings"/>
+      <w:sz w:val="20"/>
+    </w:rPr>
+  </w:style>
+  <w:style w:type="character" w:styleId="ListLabel79">
+    <w:name w:val="ListLabel 79"/>
+    <w:qFormat/>
+    <w:rPr>
+      <w:rFonts w:cs="Wingdings"/>
+      <w:sz w:val="20"/>
+    </w:rPr>
+  </w:style>
+  <w:style w:type="character" w:styleId="ListLabel80">
+    <w:name w:val="ListLabel 80"/>
+    <w:qFormat/>
+    <w:rPr>
+      <w:rFonts w:cs="Wingdings"/>
+      <w:sz w:val="20"/>
+    </w:rPr>
+  </w:style>
+  <w:style w:type="character" w:styleId="ListLabel81">
+    <w:name w:val="ListLabel 81"/>
+    <w:qFormat/>
+    <w:rPr>
+      <w:rFonts w:cs="Wingdings"/>
+      <w:sz w:val="20"/>
+    </w:rPr>
+  </w:style>
+  <w:style w:type="character" w:styleId="ListLabel82">
+    <w:name w:val="ListLabel 82"/>
+    <w:qFormat/>
+    <w:rPr>
+      <w:rFonts w:ascii="Segoe UI" w:hAnsi="Segoe UI" w:cs="Symbol"/>
+      <w:sz w:val="27"/>
+    </w:rPr>
+  </w:style>
+  <w:style w:type="character" w:styleId="ListLabel83">
+    <w:name w:val="ListLabel 83"/>
+    <w:qFormat/>
+    <w:rPr>
+      <w:rFonts w:cs="Courier New"/>
+      <w:sz w:val="20"/>
+    </w:rPr>
+  </w:style>
+  <w:style w:type="character" w:styleId="ListLabel84">
+    <w:name w:val="ListLabel 84"/>
+    <w:qFormat/>
+    <w:rPr>
+      <w:rFonts w:cs="Wingdings"/>
+      <w:sz w:val="20"/>
+    </w:rPr>
+  </w:style>
+  <w:style w:type="character" w:styleId="ListLabel85">
+    <w:name w:val="ListLabel 85"/>
+    <w:qFormat/>
+    <w:rPr>
+      <w:rFonts w:cs="Wingdings"/>
+      <w:sz w:val="20"/>
+    </w:rPr>
+  </w:style>
+  <w:style w:type="character" w:styleId="ListLabel86">
+    <w:name w:val="ListLabel 86"/>
+    <w:qFormat/>
+    <w:rPr>
+      <w:rFonts w:cs="Wingdings"/>
+      <w:sz w:val="20"/>
+    </w:rPr>
+  </w:style>
+  <w:style w:type="character" w:styleId="ListLabel87">
+    <w:name w:val="ListLabel 87"/>
+    <w:qFormat/>
+    <w:rPr>
+      <w:rFonts w:cs="Wingdings"/>
+      <w:sz w:val="20"/>
+    </w:rPr>
+  </w:style>
+  <w:style w:type="character" w:styleId="ListLabel88">
+    <w:name w:val="ListLabel 88"/>
+    <w:qFormat/>
+    <w:rPr>
+      <w:rFonts w:cs="Wingdings"/>
+      <w:sz w:val="20"/>
+    </w:rPr>
+  </w:style>
+  <w:style w:type="character" w:styleId="ListLabel89">
+    <w:name w:val="ListLabel 89"/>
+    <w:qFormat/>
+    <w:rPr>
+      <w:rFonts w:cs="Wingdings"/>
+      <w:sz w:val="20"/>
+    </w:rPr>
+  </w:style>
+  <w:style w:type="character" w:styleId="ListLabel90">
+    <w:name w:val="ListLabel 90"/>
+    <w:qFormat/>
+    <w:rPr>
+      <w:rFonts w:cs="Wingdings"/>
+      <w:sz w:val="20"/>
+    </w:rPr>
+  </w:style>
+  <w:style w:type="character" w:styleId="ListLabel91">
+    <w:name w:val="ListLabel 91"/>
+    <w:qFormat/>
+    <w:rPr>
+      <w:rFonts w:ascii="Segoe UI" w:hAnsi="Segoe UI" w:cs="Symbol"/>
+      <w:sz w:val="27"/>
+    </w:rPr>
+  </w:style>
+  <w:style w:type="character" w:styleId="ListLabel92">
+    <w:name w:val="ListLabel 92"/>
+    <w:qFormat/>
+    <w:rPr>
+      <w:rFonts w:ascii="Segoe UI" w:hAnsi="Segoe UI" w:cs="Courier New"/>
+      <w:sz w:val="27"/>
+    </w:rPr>
+  </w:style>
+  <w:style w:type="character" w:styleId="ListLabel93">
+    <w:name w:val="ListLabel 93"/>
+    <w:qFormat/>
+    <w:rPr>
+      <w:rFonts w:cs="Wingdings"/>
+      <w:sz w:val="20"/>
+    </w:rPr>
+  </w:style>
+  <w:style w:type="character" w:styleId="ListLabel94">
+    <w:name w:val="ListLabel 94"/>
+    <w:qFormat/>
+    <w:rPr>
+      <w:rFonts w:cs="Wingdings"/>
+      <w:sz w:val="20"/>
+    </w:rPr>
+  </w:style>
+  <w:style w:type="character" w:styleId="ListLabel95">
+    <w:name w:val="ListLabel 95"/>
+    <w:qFormat/>
+    <w:rPr>
+      <w:rFonts w:cs="Wingdings"/>
+      <w:sz w:val="20"/>
+    </w:rPr>
+  </w:style>
+  <w:style w:type="character" w:styleId="ListLabel96">
+    <w:name w:val="ListLabel 96"/>
+    <w:qFormat/>
+    <w:rPr>
+      <w:rFonts w:cs="Wingdings"/>
+      <w:sz w:val="20"/>
+    </w:rPr>
+  </w:style>
+  <w:style w:type="character" w:styleId="ListLabel97">
+    <w:name w:val="ListLabel 97"/>
+    <w:qFormat/>
+    <w:rPr>
+      <w:rFonts w:cs="Wingdings"/>
+      <w:sz w:val="20"/>
+    </w:rPr>
+  </w:style>
+  <w:style w:type="character" w:styleId="ListLabel98">
+    <w:name w:val="ListLabel 98"/>
+    <w:qFormat/>
+    <w:rPr>
+      <w:rFonts w:cs="Wingdings"/>
+      <w:sz w:val="20"/>
+    </w:rPr>
+  </w:style>
+  <w:style w:type="character" w:styleId="ListLabel99">
+    <w:name w:val="ListLabel 99"/>
+    <w:qFormat/>
+    <w:rPr>
+      <w:rFonts w:cs="Wingdings"/>
+      <w:sz w:val="20"/>
+    </w:rPr>
+  </w:style>
   <w:style w:type="paragraph" w:styleId="Heading">
     <w:name w:val="Heading"/>
     <w:basedOn w:val="Normal"/>

</xml_diff>